<commit_message>
Updates to html document document & minutes 13/05/14
</commit_message>
<xml_diff>
--- a/Documents/Management/Document_HTML.docx
+++ b/Documents/Management/Document_HTML.docx
@@ -42,17 +42,13 @@
         <w:tab/>
         <w:t xml:space="preserve">Example presentation, </w:t>
       </w:r>
-      <w:proofErr w:type="spellStart"/>
-      <w:proofErr w:type="gramStart"/>
-      <w:r>
-        <w:rPr>
-          <w:rFonts w:ascii="Corbel" w:eastAsia="Corbel" w:hAnsi="Corbel" w:cs="Corbel"/>
-          <w:sz w:val="24"/>
-        </w:rPr>
-        <w:t>Sams</w:t>
-      </w:r>
-      <w:proofErr w:type="spellEnd"/>
-      <w:proofErr w:type="gramEnd"/>
+      <w:r>
+        <w:rPr>
+          <w:rFonts w:ascii="Corbel" w:eastAsia="Corbel" w:hAnsi="Corbel" w:cs="Corbel"/>
+          <w:sz w:val="24"/>
+        </w:rPr>
+        <w:t>Sam’s</w:t>
+      </w:r>
       <w:r>
         <w:rPr>
           <w:rFonts w:ascii="Corbel" w:eastAsia="Corbel" w:hAnsi="Corbel" w:cs="Corbel"/>
@@ -454,7 +450,13 @@
           <w:sz w:val="24"/>
         </w:rPr>
         <w:tab/>
-        <w:t>GDS and IDS reports*</w:t>
+      </w:r>
+      <w:r>
+        <w:rPr>
+          <w:rFonts w:ascii="Corbel" w:eastAsia="Corbel" w:hAnsi="Corbel" w:cs="Corbel"/>
+          <w:sz w:val="24"/>
+        </w:rPr>
+        <w:t>A software report on how iterations went</w:t>
       </w:r>
     </w:p>
     <w:p>
@@ -637,42 +639,42 @@
         </w:rPr>
         <w:tab/>
         <w:t>Cash flow*</w:t>
+      </w:r>
+    </w:p>
+    <w:p>
+      <w:pPr>
+        <w:spacing w:after="200" w:line="240" w:lineRule="auto"/>
+        <w:rPr>
+          <w:rFonts w:ascii="Corbel" w:eastAsia="Corbel" w:hAnsi="Corbel" w:cs="Corbel"/>
+          <w:sz w:val="24"/>
+        </w:rPr>
+      </w:pPr>
+      <w:r>
+        <w:rPr>
+          <w:rFonts w:ascii="Corbel" w:eastAsia="Corbel" w:hAnsi="Corbel" w:cs="Corbel"/>
+          <w:sz w:val="24"/>
+        </w:rPr>
+        <w:lastRenderedPageBreak/>
+        <w:tab/>
+      </w:r>
+    </w:p>
+    <w:p>
+      <w:pPr>
+        <w:spacing w:after="200" w:line="240" w:lineRule="auto"/>
+        <w:rPr>
+          <w:rFonts w:ascii="Corbel" w:eastAsia="Corbel" w:hAnsi="Corbel" w:cs="Corbel"/>
+          <w:sz w:val="24"/>
+        </w:rPr>
+      </w:pPr>
+      <w:r>
+        <w:rPr>
+          <w:rFonts w:ascii="Corbel" w:eastAsia="Corbel" w:hAnsi="Corbel" w:cs="Corbel"/>
+          <w:sz w:val="24"/>
+        </w:rPr>
+        <w:t>The Team</w:t>
       </w:r>
       <w:bookmarkStart w:id="0" w:name="_GoBack"/>
       <w:bookmarkEnd w:id="0"/>
-    </w:p>
-    <w:p>
-      <w:pPr>
-        <w:spacing w:after="200" w:line="240" w:lineRule="auto"/>
-        <w:rPr>
-          <w:rFonts w:ascii="Corbel" w:eastAsia="Corbel" w:hAnsi="Corbel" w:cs="Corbel"/>
-          <w:sz w:val="24"/>
-        </w:rPr>
-      </w:pPr>
-      <w:r>
-        <w:rPr>
-          <w:rFonts w:ascii="Corbel" w:eastAsia="Corbel" w:hAnsi="Corbel" w:cs="Corbel"/>
-          <w:sz w:val="24"/>
-        </w:rPr>
-        <w:lastRenderedPageBreak/>
-        <w:tab/>
-      </w:r>
-    </w:p>
-    <w:p>
-      <w:pPr>
-        <w:spacing w:after="200" w:line="240" w:lineRule="auto"/>
-        <w:rPr>
-          <w:rFonts w:ascii="Corbel" w:eastAsia="Corbel" w:hAnsi="Corbel" w:cs="Corbel"/>
-          <w:sz w:val="24"/>
-        </w:rPr>
-      </w:pPr>
-      <w:r>
-        <w:rPr>
-          <w:rFonts w:ascii="Corbel" w:eastAsia="Corbel" w:hAnsi="Corbel" w:cs="Corbel"/>
-          <w:sz w:val="24"/>
-        </w:rPr>
-        <w:t>The Team</w:t>
-      </w:r>
     </w:p>
     <w:p>
       <w:pPr>

</xml_diff>